<commit_message>
Verify the Project Analysis
</commit_message>
<xml_diff>
--- a/Project_analysis.docx
+++ b/Project_analysis.docx
@@ -1,6 +1,6 @@
 
 <file path=word/document.xml><?xml version="1.0" encoding="utf-8"?>
-<w:document xmlns:wpc="http://schemas.microsoft.com/office/word/2010/wordprocessingCanvas" xmlns:cx="http://schemas.microsoft.com/office/drawing/2014/chartex" xmlns:cx1="http://schemas.microsoft.com/office/drawing/2015/9/8/chartex" xmlns:cx2="http://schemas.microsoft.com/office/drawing/2015/10/21/chartex" xmlns:mc="http://schemas.openxmlformats.org/markup-compatibility/2006" xmlns:o="urn:schemas-microsoft-com:office:office" xmlns:r="http://schemas.openxmlformats.org/officeDocument/2006/relationships" xmlns:m="http://schemas.openxmlformats.org/officeDocument/2006/math" xmlns:v="urn:schemas-microsoft-com:vml" xmlns:wp14="http://schemas.microsoft.com/office/word/2010/wordprocessingDrawing" xmlns:wp="http://schemas.openxmlformats.org/drawingml/2006/wordprocessingDrawing" xmlns:w10="urn:schemas-microsoft-com:office:word" xmlns:w="http://schemas.openxmlformats.org/wordprocessingml/2006/main" xmlns:w14="http://schemas.microsoft.com/office/word/2010/wordml" xmlns:w15="http://schemas.microsoft.com/office/word/2012/wordml" xmlns:w16se="http://schemas.microsoft.com/office/word/2015/wordml/symex" xmlns:wpg="http://schemas.microsoft.com/office/word/2010/wordprocessingGroup" xmlns:wpi="http://schemas.microsoft.com/office/word/2010/wordprocessingInk" xmlns:wne="http://schemas.microsoft.com/office/word/2006/wordml" xmlns:wps="http://schemas.microsoft.com/office/word/2010/wordprocessingShape" mc:Ignorable="w14 w15 w16se wp14">
+<w:document xmlns:wpc="http://schemas.microsoft.com/office/word/2010/wordprocessingCanvas" xmlns:mc="http://schemas.openxmlformats.org/markup-compatibility/2006" xmlns:o="urn:schemas-microsoft-com:office:office" xmlns:r="http://schemas.openxmlformats.org/officeDocument/2006/relationships" xmlns:m="http://schemas.openxmlformats.org/officeDocument/2006/math" xmlns:v="urn:schemas-microsoft-com:vml" xmlns:wp14="http://schemas.microsoft.com/office/word/2010/wordprocessingDrawing" xmlns:wp="http://schemas.openxmlformats.org/drawingml/2006/wordprocessingDrawing" xmlns:w10="urn:schemas-microsoft-com:office:word" xmlns:w="http://schemas.openxmlformats.org/wordprocessingml/2006/main" xmlns:w14="http://schemas.microsoft.com/office/word/2010/wordml" xmlns:w15="http://schemas.microsoft.com/office/word/2012/wordml" xmlns:wpg="http://schemas.microsoft.com/office/word/2010/wordprocessingGroup" xmlns:wpi="http://schemas.microsoft.com/office/word/2010/wordprocessingInk" xmlns:wne="http://schemas.microsoft.com/office/word/2006/wordml" xmlns:wps="http://schemas.microsoft.com/office/word/2010/wordprocessingShape" mc:Ignorable="w14 w15 wp14">
   <w:body>
     <w:p>
       <w:r>
@@ -68,31 +68,28 @@
       </w:r>
       <w:proofErr w:type="spellEnd"/>
       <w:r>
+        <w:t>()</w:t>
+      </w:r>
+      <w:proofErr w:type="gramEnd"/>
+    </w:p>
+    <w:p>
+      <w:r>
+        <w:t>-</w:t>
+      </w:r>
+      <w:proofErr w:type="spellStart"/>
+      <w:proofErr w:type="gramStart"/>
+      <w:r>
+        <w:t>reset</w:t>
+      </w:r>
+      <w:r>
+        <w:t>Password</w:t>
+      </w:r>
+      <w:proofErr w:type="spellEnd"/>
+      <w:r>
         <w:t>(</w:t>
       </w:r>
       <w:proofErr w:type="gramEnd"/>
       <w:r>
-        <w:t>)</w:t>
-      </w:r>
-    </w:p>
-    <w:p>
-      <w:r>
-        <w:t>-</w:t>
-      </w:r>
-      <w:proofErr w:type="spellStart"/>
-      <w:proofErr w:type="gramStart"/>
-      <w:r>
-        <w:t>reset</w:t>
-      </w:r>
-      <w:r>
-        <w:t>Password</w:t>
-      </w:r>
-      <w:proofErr w:type="spellEnd"/>
-      <w:r>
-        <w:t>(</w:t>
-      </w:r>
-      <w:proofErr w:type="gramEnd"/>
-      <w:r>
         <w:t xml:space="preserve">):  </w:t>
       </w:r>
       <w:proofErr w:type="spellStart"/>
@@ -122,26 +119,441 @@
       <w:proofErr w:type="spellStart"/>
       <w:r>
         <w:t>nhận</w:t>
+      </w:r>
+      <w:proofErr w:type="spellEnd"/>
+    </w:p>
+    <w:p/>
+    <w:p>
+      <w:pPr>
+        <w:rPr>
+          <w:color w:val="FF0000"/>
+        </w:rPr>
+      </w:pPr>
+      <w:r>
+        <w:rPr>
+          <w:b/>
+          <w:color w:val="FF0000"/>
+        </w:rPr>
+        <w:t>PRODUCT</w:t>
+      </w:r>
+      <w:r>
+        <w:rPr>
+          <w:b/>
+          <w:color w:val="FF0000"/>
+        </w:rPr>
+        <w:t xml:space="preserve"> </w:t>
+      </w:r>
+      <w:proofErr w:type="spellStart"/>
+      <w:r>
+        <w:rPr>
+          <w:color w:val="FF0000"/>
+        </w:rPr>
+        <w:t>Các</w:t>
+      </w:r>
+      <w:proofErr w:type="spellEnd"/>
+      <w:r>
+        <w:rPr>
+          <w:color w:val="FF0000"/>
+        </w:rPr>
+        <w:t xml:space="preserve"> </w:t>
+      </w:r>
+      <w:proofErr w:type="spellStart"/>
+      <w:r>
+        <w:rPr>
+          <w:color w:val="FF0000"/>
+        </w:rPr>
+        <w:t>chức</w:t>
+      </w:r>
+      <w:proofErr w:type="spellEnd"/>
+      <w:r>
+        <w:rPr>
+          <w:color w:val="FF0000"/>
+        </w:rPr>
+        <w:t xml:space="preserve"> </w:t>
+      </w:r>
+      <w:proofErr w:type="spellStart"/>
+      <w:r>
+        <w:rPr>
+          <w:color w:val="FF0000"/>
+        </w:rPr>
+        <w:t>năng</w:t>
+      </w:r>
+      <w:proofErr w:type="spellEnd"/>
+      <w:r>
+        <w:rPr>
+          <w:color w:val="FF0000"/>
+        </w:rPr>
+        <w:t xml:space="preserve"> </w:t>
+      </w:r>
+      <w:proofErr w:type="spellStart"/>
+      <w:r>
+        <w:rPr>
+          <w:color w:val="FF0000"/>
+        </w:rPr>
+        <w:t>này</w:t>
+      </w:r>
+      <w:proofErr w:type="spellEnd"/>
+      <w:r>
+        <w:rPr>
+          <w:color w:val="FF0000"/>
+        </w:rPr>
+        <w:t xml:space="preserve"> </w:t>
+      </w:r>
+      <w:proofErr w:type="spellStart"/>
+      <w:r>
+        <w:rPr>
+          <w:color w:val="FF0000"/>
+        </w:rPr>
+        <w:t>bên</w:t>
+      </w:r>
+      <w:proofErr w:type="spellEnd"/>
+      <w:r>
+        <w:rPr>
+          <w:color w:val="FF0000"/>
+        </w:rPr>
+        <w:t xml:space="preserve"> </w:t>
+      </w:r>
+      <w:proofErr w:type="spellStart"/>
+      <w:r>
+        <w:rPr>
+          <w:color w:val="FF0000"/>
+        </w:rPr>
+        <w:t>trang</w:t>
+      </w:r>
+      <w:proofErr w:type="spellEnd"/>
+      <w:r>
+        <w:rPr>
+          <w:color w:val="FF0000"/>
+        </w:rPr>
+        <w:t xml:space="preserve"> admin</w:t>
+      </w:r>
+    </w:p>
+    <w:p>
+      <w:r>
+        <w:t>-</w:t>
+      </w:r>
+      <w:proofErr w:type="spellStart"/>
+      <w:proofErr w:type="gramStart"/>
+      <w:r>
+        <w:t>addProduct</w:t>
+      </w:r>
+      <w:proofErr w:type="spellEnd"/>
+      <w:r>
+        <w:t>()</w:t>
+      </w:r>
+      <w:proofErr w:type="gramEnd"/>
+    </w:p>
+    <w:p>
+      <w:r>
+        <w:t>-</w:t>
+      </w:r>
+      <w:proofErr w:type="spellStart"/>
+      <w:proofErr w:type="gramStart"/>
+      <w:r>
+        <w:t>deleteProduct</w:t>
+      </w:r>
+      <w:proofErr w:type="spellEnd"/>
+      <w:r>
+        <w:t>()</w:t>
+      </w:r>
+      <w:proofErr w:type="gramEnd"/>
+    </w:p>
+    <w:p>
+      <w:r>
+        <w:t>-</w:t>
+      </w:r>
+      <w:proofErr w:type="spellStart"/>
+      <w:proofErr w:type="gramStart"/>
+      <w:r>
+        <w:t>change</w:t>
+      </w:r>
+      <w:r>
+        <w:t>ProductInfo</w:t>
+      </w:r>
+      <w:proofErr w:type="spellEnd"/>
+      <w:r>
+        <w:t>()</w:t>
+      </w:r>
+      <w:proofErr w:type="gramEnd"/>
+    </w:p>
+    <w:p/>
+    <w:p>
+      <w:r>
+        <w:t>CART</w:t>
+      </w:r>
+    </w:p>
+    <w:p>
+      <w:r>
+        <w:t>-</w:t>
+      </w:r>
+      <w:proofErr w:type="spellStart"/>
+      <w:proofErr w:type="gramStart"/>
+      <w:r>
+        <w:t>addToCart</w:t>
+      </w:r>
+      <w:proofErr w:type="spellEnd"/>
+      <w:r>
+        <w:t>()</w:t>
+      </w:r>
+      <w:proofErr w:type="gramEnd"/>
+    </w:p>
+    <w:p>
+      <w:r>
+        <w:t>-</w:t>
+      </w:r>
+      <w:proofErr w:type="spellStart"/>
+      <w:proofErr w:type="gramStart"/>
+      <w:r>
+        <w:t>viewCart</w:t>
+      </w:r>
+      <w:proofErr w:type="spellEnd"/>
+      <w:r>
+        <w:t>()</w:t>
+      </w:r>
+      <w:proofErr w:type="gramEnd"/>
+    </w:p>
+    <w:p>
+      <w:r>
+        <w:t>-</w:t>
+      </w:r>
+      <w:proofErr w:type="spellStart"/>
+      <w:proofErr w:type="gramStart"/>
+      <w:r>
+        <w:t>removeCart</w:t>
+      </w:r>
+      <w:proofErr w:type="spellEnd"/>
+      <w:r>
+        <w:t>()</w:t>
+      </w:r>
+      <w:proofErr w:type="gramEnd"/>
+    </w:p>
+    <w:p>
+      <w:r>
+        <w:t>-</w:t>
+      </w:r>
+      <w:proofErr w:type="spellStart"/>
+      <w:proofErr w:type="gramStart"/>
+      <w:r>
+        <w:t>checkOut</w:t>
+      </w:r>
+      <w:proofErr w:type="spellEnd"/>
+      <w:r>
+        <w:t>()</w:t>
+      </w:r>
+      <w:proofErr w:type="gramEnd"/>
+    </w:p>
+    <w:p/>
+    <w:p/>
+    <w:p>
+      <w:r>
+        <w:t>FIX PAGE</w:t>
+      </w:r>
+    </w:p>
+    <w:p>
+      <w:r>
+        <w:t>-</w:t>
+      </w:r>
+      <w:proofErr w:type="spellStart"/>
+      <w:r>
+        <w:t>ListReparingItems</w:t>
+      </w:r>
+      <w:proofErr w:type="spellEnd"/>
+    </w:p>
+    <w:p>
+      <w:r>
+        <w:t>-</w:t>
+      </w:r>
+      <w:r>
+        <w:t>Repair</w:t>
+      </w:r>
+      <w:r>
+        <w:t xml:space="preserve"> a</w:t>
+      </w:r>
+      <w:r>
+        <w:t xml:space="preserve"> </w:t>
+      </w:r>
+      <w:proofErr w:type="gramStart"/>
+      <w:r>
+        <w:t>Product</w:t>
+      </w:r>
+      <w:r>
+        <w:t>()</w:t>
+      </w:r>
+      <w:proofErr w:type="gramEnd"/>
+    </w:p>
+    <w:p>
+      <w:r>
+        <w:t>-</w:t>
+      </w:r>
+      <w:r>
+        <w:t>E</w:t>
+      </w:r>
+      <w:r>
+        <w:t>dit</w:t>
+      </w:r>
+      <w:r>
+        <w:t xml:space="preserve"> </w:t>
+      </w:r>
+      <w:proofErr w:type="spellStart"/>
+      <w:r>
+        <w:t>Reparing</w:t>
+      </w:r>
+      <w:proofErr w:type="spellEnd"/>
+      <w:r>
+        <w:t xml:space="preserve"> </w:t>
+      </w:r>
+      <w:proofErr w:type="gramStart"/>
+      <w:r>
+        <w:t>Product(</w:t>
+      </w:r>
+      <w:proofErr w:type="gramEnd"/>
+      <w:r>
+        <w:t xml:space="preserve">): </w:t>
+      </w:r>
+      <w:proofErr w:type="spellStart"/>
+      <w:r>
+        <w:t>phải</w:t>
+      </w:r>
+      <w:proofErr w:type="spellEnd"/>
+      <w:r>
+        <w:t xml:space="preserve"> </w:t>
+      </w:r>
+      <w:proofErr w:type="spellStart"/>
+      <w:r>
+        <w:t>có</w:t>
+      </w:r>
+      <w:proofErr w:type="spellEnd"/>
+      <w:r>
+        <w:t xml:space="preserve"> </w:t>
+      </w:r>
+      <w:proofErr w:type="spellStart"/>
+      <w:r>
+        <w:t>chỗ</w:t>
+      </w:r>
+      <w:proofErr w:type="spellEnd"/>
+      <w:r>
+        <w:t xml:space="preserve"> </w:t>
+      </w:r>
+      <w:proofErr w:type="spellStart"/>
+      <w:r>
+        <w:t>để</w:t>
+      </w:r>
+      <w:proofErr w:type="spellEnd"/>
+      <w:r>
+        <w:t xml:space="preserve"> user </w:t>
+      </w:r>
+      <w:proofErr w:type="spellStart"/>
+      <w:r>
+        <w:t>sửa</w:t>
+      </w:r>
+      <w:proofErr w:type="spellEnd"/>
+      <w:r>
+        <w:t xml:space="preserve"> </w:t>
+      </w:r>
+      <w:proofErr w:type="spellStart"/>
+      <w:r>
+        <w:t>lại</w:t>
+      </w:r>
+      <w:proofErr w:type="spellEnd"/>
+      <w:r>
+        <w:t xml:space="preserve"> </w:t>
+      </w:r>
+      <w:proofErr w:type="spellStart"/>
+      <w:r>
+        <w:t>thông</w:t>
+      </w:r>
+      <w:proofErr w:type="spellEnd"/>
+      <w:r>
+        <w:t xml:space="preserve"> tin </w:t>
+      </w:r>
+      <w:proofErr w:type="spellStart"/>
+      <w:r>
+        <w:t>c</w:t>
+      </w:r>
+      <w:r>
+        <w:t>ủa</w:t>
+      </w:r>
+      <w:proofErr w:type="spellEnd"/>
+      <w:r>
+        <w:t xml:space="preserve"> </w:t>
+      </w:r>
+      <w:proofErr w:type="spellStart"/>
+      <w:r>
+        <w:t>sp</w:t>
+      </w:r>
+      <w:proofErr w:type="spellEnd"/>
+    </w:p>
+    <w:p/>
+    <w:p>
+      <w:r>
+        <w:t>SELL PAGE</w:t>
+      </w:r>
+    </w:p>
+    <w:p>
+      <w:r>
+        <w:t>- List Sold Items</w:t>
+      </w:r>
+    </w:p>
+    <w:p>
+      <w:r>
+        <w:t>-add</w:t>
+      </w:r>
+      <w:r>
+        <w:t xml:space="preserve"> </w:t>
+      </w:r>
+      <w:r>
+        <w:t>Product</w:t>
+      </w:r>
+      <w:r>
+        <w:t xml:space="preserve"> for sell</w:t>
       </w:r>
       <w:bookmarkStart w:id="0" w:name="_GoBack"/>
       <w:bookmarkEnd w:id="0"/>
-      <w:proofErr w:type="spellEnd"/>
+    </w:p>
+    <w:p>
+      <w:r>
+        <w:t>-</w:t>
+      </w:r>
+      <w:r>
+        <w:t>Edit Selling Product</w:t>
+      </w:r>
     </w:p>
     <w:p/>
-    <w:p/>
-    <w:p>
-      <w:r>
-        <w:t>PRODUCT</w:t>
-      </w:r>
-    </w:p>
-    <w:p>
-      <w:r>
-        <w:t>-</w:t>
-      </w:r>
-      <w:proofErr w:type="spellStart"/>
-      <w:proofErr w:type="gramStart"/>
-      <w:r>
-        <w:t>addProduct</w:t>
+    <w:p>
+      <w:r>
+        <w:t>HOME PAGE</w:t>
+      </w:r>
+    </w:p>
+    <w:p>
+      <w:r>
+        <w:t>-</w:t>
+      </w:r>
+      <w:r>
+        <w:t xml:space="preserve"> </w:t>
+      </w:r>
+      <w:proofErr w:type="spellStart"/>
+      <w:proofErr w:type="gramStart"/>
+      <w:r>
+        <w:t>ListProduct</w:t>
+      </w:r>
+      <w:r>
+        <w:t>Type</w:t>
+      </w:r>
+      <w:proofErr w:type="spellEnd"/>
+      <w:r>
+        <w:t>()</w:t>
+      </w:r>
+      <w:proofErr w:type="gramEnd"/>
+    </w:p>
+    <w:p>
+      <w:r>
+        <w:lastRenderedPageBreak/>
+        <w:t>-</w:t>
+      </w:r>
+      <w:proofErr w:type="spellStart"/>
+      <w:proofErr w:type="gramStart"/>
+      <w:r>
+        <w:t>viewProduct</w:t>
       </w:r>
       <w:proofErr w:type="spellEnd"/>
       <w:r>
@@ -151,51 +563,70 @@
       <w:r>
         <w:t>)</w:t>
       </w:r>
-    </w:p>
-    <w:p>
-      <w:r>
-        <w:t>-</w:t>
-      </w:r>
-      <w:proofErr w:type="spellStart"/>
-      <w:proofErr w:type="gramStart"/>
-      <w:r>
-        <w:t>deleteProduct</w:t>
-      </w:r>
-      <w:proofErr w:type="spellEnd"/>
-      <w:r>
-        <w:t>(</w:t>
-      </w:r>
-      <w:proofErr w:type="gramEnd"/>
-      <w:r>
-        <w:t>)</w:t>
-      </w:r>
-    </w:p>
-    <w:p>
-      <w:r>
-        <w:t>-</w:t>
-      </w:r>
-      <w:proofErr w:type="spellStart"/>
-      <w:proofErr w:type="gramStart"/>
-      <w:r>
-        <w:t>change</w:t>
-      </w:r>
-      <w:r>
-        <w:t>ProductInfo</w:t>
-      </w:r>
-      <w:proofErr w:type="spellEnd"/>
-      <w:r>
-        <w:t>(</w:t>
-      </w:r>
-      <w:proofErr w:type="gramEnd"/>
-      <w:r>
-        <w:t>)</w:t>
-      </w:r>
-    </w:p>
-    <w:p/>
-    <w:p>
-      <w:r>
-        <w:t>CART</w:t>
-      </w:r>
+      <w:r>
+        <w:t xml:space="preserve">: user </w:t>
+      </w:r>
+      <w:proofErr w:type="spellStart"/>
+      <w:r>
+        <w:t>chọn</w:t>
+      </w:r>
+      <w:proofErr w:type="spellEnd"/>
+      <w:r>
+        <w:t xml:space="preserve"> </w:t>
+      </w:r>
+      <w:proofErr w:type="spellStart"/>
+      <w:r>
+        <w:t>loại</w:t>
+      </w:r>
+      <w:proofErr w:type="spellEnd"/>
+      <w:r>
+        <w:t xml:space="preserve"> product </w:t>
+      </w:r>
+      <w:proofErr w:type="spellStart"/>
+      <w:r>
+        <w:t>nào</w:t>
+      </w:r>
+      <w:proofErr w:type="spellEnd"/>
+      <w:r>
+        <w:t xml:space="preserve"> </w:t>
+      </w:r>
+      <w:proofErr w:type="spellStart"/>
+      <w:r>
+        <w:t>thì</w:t>
+      </w:r>
+      <w:proofErr w:type="spellEnd"/>
+      <w:r>
+        <w:t xml:space="preserve"> </w:t>
+      </w:r>
+      <w:proofErr w:type="spellStart"/>
+      <w:r>
+        <w:t>sẽ</w:t>
+      </w:r>
+      <w:proofErr w:type="spellEnd"/>
+      <w:r>
+        <w:t xml:space="preserve"> list </w:t>
+      </w:r>
+      <w:proofErr w:type="spellStart"/>
+      <w:r>
+        <w:t>cái</w:t>
+      </w:r>
+      <w:proofErr w:type="spellEnd"/>
+      <w:r>
+        <w:t xml:space="preserve"> </w:t>
+      </w:r>
+      <w:proofErr w:type="spellStart"/>
+      <w:r>
+        <w:t>đó</w:t>
+      </w:r>
+      <w:proofErr w:type="spellEnd"/>
+      <w:r>
+        <w:t xml:space="preserve"> </w:t>
+      </w:r>
+      <w:proofErr w:type="spellStart"/>
+      <w:r>
+        <w:t>ra</w:t>
+      </w:r>
+      <w:proofErr w:type="spellEnd"/>
     </w:p>
     <w:p>
       <w:r>
@@ -208,12 +639,9 @@
       </w:r>
       <w:proofErr w:type="spellEnd"/>
       <w:r>
-        <w:t>(</w:t>
-      </w:r>
-      <w:proofErr w:type="gramEnd"/>
-      <w:r>
-        <w:t>)</w:t>
-      </w:r>
+        <w:t>()</w:t>
+      </w:r>
+      <w:proofErr w:type="gramEnd"/>
     </w:p>
     <w:p>
       <w:r>
@@ -226,12 +654,9 @@
       </w:r>
       <w:proofErr w:type="spellEnd"/>
       <w:r>
-        <w:t>(</w:t>
-      </w:r>
-      <w:proofErr w:type="gramEnd"/>
-      <w:r>
-        <w:t>)</w:t>
-      </w:r>
+        <w:t>()</w:t>
+      </w:r>
+      <w:proofErr w:type="gramEnd"/>
     </w:p>
     <w:p>
       <w:r>
@@ -244,12 +669,9 @@
       </w:r>
       <w:proofErr w:type="spellEnd"/>
       <w:r>
-        <w:t>(</w:t>
-      </w:r>
-      <w:proofErr w:type="gramEnd"/>
-      <w:r>
-        <w:t>)</w:t>
-      </w:r>
+        <w:t>()</w:t>
+      </w:r>
+      <w:proofErr w:type="gramEnd"/>
     </w:p>
     <w:p>
       <w:r>
@@ -262,333 +684,9 @@
       </w:r>
       <w:proofErr w:type="spellEnd"/>
       <w:r>
-        <w:t>(</w:t>
-      </w:r>
-      <w:proofErr w:type="gramEnd"/>
-      <w:r>
-        <w:t>)</w:t>
-      </w:r>
-    </w:p>
-    <w:p/>
-    <w:p/>
-    <w:p>
-      <w:r>
-        <w:t>FIX PAGE</w:t>
-      </w:r>
-    </w:p>
-    <w:p>
-      <w:r>
-        <w:t>-</w:t>
-      </w:r>
-      <w:proofErr w:type="spellStart"/>
-      <w:proofErr w:type="gramStart"/>
-      <w:r>
-        <w:t>addFix</w:t>
-      </w:r>
-      <w:r>
-        <w:t>Product</w:t>
-      </w:r>
-      <w:proofErr w:type="spellEnd"/>
-      <w:r>
-        <w:t>(</w:t>
-      </w:r>
-      <w:proofErr w:type="gramEnd"/>
-      <w:r>
-        <w:t>)</w:t>
-      </w:r>
-    </w:p>
-    <w:p>
-      <w:r>
-        <w:t>-</w:t>
-      </w:r>
-      <w:proofErr w:type="spellStart"/>
-      <w:proofErr w:type="gramStart"/>
-      <w:r>
-        <w:t>editFixProduct</w:t>
-      </w:r>
-      <w:proofErr w:type="spellEnd"/>
-      <w:r>
-        <w:t>(</w:t>
-      </w:r>
-      <w:proofErr w:type="gramEnd"/>
-      <w:r>
-        <w:t xml:space="preserve">): </w:t>
-      </w:r>
-      <w:proofErr w:type="spellStart"/>
-      <w:r>
-        <w:t>phải</w:t>
-      </w:r>
-      <w:proofErr w:type="spellEnd"/>
-      <w:r>
-        <w:t xml:space="preserve"> </w:t>
-      </w:r>
-      <w:proofErr w:type="spellStart"/>
-      <w:r>
-        <w:t>có</w:t>
-      </w:r>
-      <w:proofErr w:type="spellEnd"/>
-      <w:r>
-        <w:t xml:space="preserve"> </w:t>
-      </w:r>
-      <w:proofErr w:type="spellStart"/>
-      <w:r>
-        <w:t>chỗ</w:t>
-      </w:r>
-      <w:proofErr w:type="spellEnd"/>
-      <w:r>
-        <w:t xml:space="preserve"> </w:t>
-      </w:r>
-      <w:proofErr w:type="spellStart"/>
-      <w:r>
-        <w:t>để</w:t>
-      </w:r>
-      <w:proofErr w:type="spellEnd"/>
-      <w:r>
-        <w:t xml:space="preserve"> user </w:t>
-      </w:r>
-      <w:proofErr w:type="spellStart"/>
-      <w:r>
-        <w:t>sửa</w:t>
-      </w:r>
-      <w:proofErr w:type="spellEnd"/>
-      <w:r>
-        <w:t xml:space="preserve"> </w:t>
-      </w:r>
-      <w:proofErr w:type="spellStart"/>
-      <w:r>
-        <w:t>lại</w:t>
-      </w:r>
-      <w:proofErr w:type="spellEnd"/>
-      <w:r>
-        <w:t xml:space="preserve"> </w:t>
-      </w:r>
-      <w:proofErr w:type="spellStart"/>
-      <w:r>
-        <w:t>thông</w:t>
-      </w:r>
-      <w:proofErr w:type="spellEnd"/>
-      <w:r>
-        <w:t xml:space="preserve"> tin </w:t>
-      </w:r>
-      <w:proofErr w:type="spellStart"/>
-      <w:r>
-        <w:t>c</w:t>
-      </w:r>
-      <w:r>
-        <w:t>ủa</w:t>
-      </w:r>
-      <w:proofErr w:type="spellEnd"/>
-      <w:r>
-        <w:t xml:space="preserve"> </w:t>
-      </w:r>
-      <w:proofErr w:type="spellStart"/>
-      <w:r>
-        <w:t>sp</w:t>
-      </w:r>
-      <w:proofErr w:type="spellEnd"/>
-    </w:p>
-    <w:p/>
-    <w:p>
-      <w:r>
-        <w:t>SELL PAGE</w:t>
-      </w:r>
-    </w:p>
-    <w:p>
-      <w:r>
-        <w:t>-</w:t>
-      </w:r>
-      <w:proofErr w:type="spellStart"/>
-      <w:proofErr w:type="gramStart"/>
-      <w:r>
-        <w:t>addSellProduct</w:t>
-      </w:r>
-      <w:proofErr w:type="spellEnd"/>
-      <w:r>
-        <w:t>(</w:t>
-      </w:r>
-      <w:proofErr w:type="gramEnd"/>
-      <w:r>
-        <w:t>)</w:t>
-      </w:r>
-    </w:p>
-    <w:p>
-      <w:r>
-        <w:t>-</w:t>
-      </w:r>
-      <w:proofErr w:type="spellStart"/>
-      <w:proofErr w:type="gramStart"/>
-      <w:r>
-        <w:t>editSellProduct</w:t>
-      </w:r>
-      <w:proofErr w:type="spellEnd"/>
-      <w:r>
-        <w:t>(</w:t>
-      </w:r>
-      <w:proofErr w:type="gramEnd"/>
-      <w:r>
-        <w:t>)</w:t>
-      </w:r>
-    </w:p>
-    <w:p/>
-    <w:p>
-      <w:r>
-        <w:t>HOME PAGE</w:t>
-      </w:r>
-    </w:p>
-    <w:p>
-      <w:r>
-        <w:t>-</w:t>
-      </w:r>
-      <w:proofErr w:type="spellStart"/>
-      <w:proofErr w:type="gramStart"/>
-      <w:r>
-        <w:t>viewProduct</w:t>
-      </w:r>
-      <w:proofErr w:type="spellEnd"/>
-      <w:r>
-        <w:t>(</w:t>
-      </w:r>
-      <w:proofErr w:type="gramEnd"/>
-      <w:r>
-        <w:t>)</w:t>
-      </w:r>
-      <w:r>
-        <w:t xml:space="preserve">: user </w:t>
-      </w:r>
-      <w:proofErr w:type="spellStart"/>
-      <w:r>
-        <w:t>chọn</w:t>
-      </w:r>
-      <w:proofErr w:type="spellEnd"/>
-      <w:r>
-        <w:t xml:space="preserve"> </w:t>
-      </w:r>
-      <w:proofErr w:type="spellStart"/>
-      <w:r>
-        <w:t>loại</w:t>
-      </w:r>
-      <w:proofErr w:type="spellEnd"/>
-      <w:r>
-        <w:t xml:space="preserve"> product </w:t>
-      </w:r>
-      <w:proofErr w:type="spellStart"/>
-      <w:r>
-        <w:t>nào</w:t>
-      </w:r>
-      <w:proofErr w:type="spellEnd"/>
-      <w:r>
-        <w:t xml:space="preserve"> </w:t>
-      </w:r>
-      <w:proofErr w:type="spellStart"/>
-      <w:r>
-        <w:t>thì</w:t>
-      </w:r>
-      <w:proofErr w:type="spellEnd"/>
-      <w:r>
-        <w:t xml:space="preserve"> </w:t>
-      </w:r>
-      <w:proofErr w:type="spellStart"/>
-      <w:r>
-        <w:t>sẽ</w:t>
-      </w:r>
-      <w:proofErr w:type="spellEnd"/>
-      <w:r>
-        <w:t xml:space="preserve"> list </w:t>
-      </w:r>
-      <w:proofErr w:type="spellStart"/>
-      <w:r>
-        <w:t>cái</w:t>
-      </w:r>
-      <w:proofErr w:type="spellEnd"/>
-      <w:r>
-        <w:t xml:space="preserve"> </w:t>
-      </w:r>
-      <w:proofErr w:type="spellStart"/>
-      <w:r>
-        <w:t>đó</w:t>
-      </w:r>
-      <w:proofErr w:type="spellEnd"/>
-      <w:r>
-        <w:t xml:space="preserve"> </w:t>
-      </w:r>
-      <w:proofErr w:type="spellStart"/>
-      <w:r>
-        <w:t>ra</w:t>
-      </w:r>
-      <w:proofErr w:type="spellEnd"/>
-    </w:p>
-    <w:p>
-      <w:r>
-        <w:t>-</w:t>
-      </w:r>
-      <w:proofErr w:type="spellStart"/>
-      <w:proofErr w:type="gramStart"/>
-      <w:r>
-        <w:t>addToCart</w:t>
-      </w:r>
-      <w:proofErr w:type="spellEnd"/>
-      <w:r>
-        <w:t>(</w:t>
-      </w:r>
-      <w:proofErr w:type="gramEnd"/>
-      <w:r>
-        <w:t>)</w:t>
-      </w:r>
-    </w:p>
-    <w:p>
-      <w:r>
-        <w:lastRenderedPageBreak/>
-        <w:t>-</w:t>
-      </w:r>
-      <w:proofErr w:type="spellStart"/>
-      <w:proofErr w:type="gramStart"/>
-      <w:r>
-        <w:t>viewCart</w:t>
-      </w:r>
-      <w:proofErr w:type="spellEnd"/>
-      <w:r>
-        <w:t>(</w:t>
-      </w:r>
-      <w:proofErr w:type="gramEnd"/>
-      <w:r>
-        <w:t>)</w:t>
-      </w:r>
-    </w:p>
-    <w:p>
-      <w:r>
-        <w:t>-</w:t>
-      </w:r>
-      <w:proofErr w:type="spellStart"/>
-      <w:proofErr w:type="gramStart"/>
-      <w:r>
-        <w:t>removeCart</w:t>
-      </w:r>
-      <w:proofErr w:type="spellEnd"/>
-      <w:r>
-        <w:t>(</w:t>
-      </w:r>
-      <w:proofErr w:type="gramEnd"/>
-      <w:r>
-        <w:t>)</w:t>
-      </w:r>
-    </w:p>
-    <w:p>
-      <w:r>
-        <w:t>-</w:t>
-      </w:r>
-      <w:proofErr w:type="spellStart"/>
-      <w:proofErr w:type="gramStart"/>
-      <w:r>
-        <w:t>checkOut</w:t>
-      </w:r>
-      <w:proofErr w:type="spellEnd"/>
-      <w:r>
-        <w:t>(</w:t>
-      </w:r>
-      <w:proofErr w:type="gramEnd"/>
-      <w:r>
-        <w:t>)</w:t>
-      </w:r>
+        <w:t>()</w:t>
+      </w:r>
+      <w:proofErr w:type="gramEnd"/>
     </w:p>
     <w:p/>
     <w:p>
@@ -670,7 +768,7 @@
 </file>
 
 <file path=word/styles.xml><?xml version="1.0" encoding="utf-8"?>
-<w:styles xmlns:mc="http://schemas.openxmlformats.org/markup-compatibility/2006" xmlns:r="http://schemas.openxmlformats.org/officeDocument/2006/relationships" xmlns:w="http://schemas.openxmlformats.org/wordprocessingml/2006/main" xmlns:w14="http://schemas.microsoft.com/office/word/2010/wordml" xmlns:w15="http://schemas.microsoft.com/office/word/2012/wordml" xmlns:w16se="http://schemas.microsoft.com/office/word/2015/wordml/symex" mc:Ignorable="w14 w15 w16se">
+<w:styles xmlns:mc="http://schemas.openxmlformats.org/markup-compatibility/2006" xmlns:r="http://schemas.openxmlformats.org/officeDocument/2006/relationships" xmlns:w="http://schemas.openxmlformats.org/wordprocessingml/2006/main" xmlns:w14="http://schemas.microsoft.com/office/word/2010/wordml" xmlns:w15="http://schemas.microsoft.com/office/word/2012/wordml" mc:Ignorable="w14 w15">
   <w:docDefaults>
     <w:rPrDefault>
       <w:rPr>
@@ -686,7 +784,7 @@
       </w:pPr>
     </w:pPrDefault>
   </w:docDefaults>
-  <w:latentStyles w:defLockedState="0" w:defUIPriority="99" w:defSemiHidden="0" w:defUnhideWhenUsed="0" w:defQFormat="0" w:count="372">
+  <w:latentStyles w:defLockedState="0" w:defUIPriority="99" w:defSemiHidden="0" w:defUnhideWhenUsed="0" w:defQFormat="0" w:count="371">
     <w:lsdException w:name="Normal" w:uiPriority="0" w:qFormat="1"/>
     <w:lsdException w:name="heading 1" w:uiPriority="9" w:qFormat="1"/>
     <w:lsdException w:name="heading 2" w:semiHidden="1" w:uiPriority="9" w:unhideWhenUsed="1" w:qFormat="1"/>
@@ -792,6 +890,7 @@
     <w:lsdException w:name="HTML Sample" w:semiHidden="1" w:unhideWhenUsed="1"/>
     <w:lsdException w:name="HTML Typewriter" w:semiHidden="1" w:unhideWhenUsed="1"/>
     <w:lsdException w:name="HTML Variable" w:semiHidden="1" w:unhideWhenUsed="1"/>
+    <w:lsdException w:name="Normal Table" w:semiHidden="1" w:unhideWhenUsed="1"/>
     <w:lsdException w:name="annotation subject" w:semiHidden="1" w:unhideWhenUsed="1"/>
     <w:lsdException w:name="No List" w:semiHidden="1" w:unhideWhenUsed="1"/>
     <w:lsdException w:name="Outline List 1" w:semiHidden="1" w:unhideWhenUsed="1"/>
@@ -838,8 +937,10 @@
     <w:lsdException w:name="Table Subtle 2" w:semiHidden="1" w:unhideWhenUsed="1"/>
     <w:lsdException w:name="Table Web 1" w:semiHidden="1" w:unhideWhenUsed="1"/>
     <w:lsdException w:name="Table Web 2" w:semiHidden="1" w:unhideWhenUsed="1"/>
+    <w:lsdException w:name="Table Web 3" w:semiHidden="1" w:unhideWhenUsed="1"/>
     <w:lsdException w:name="Balloon Text" w:semiHidden="1" w:unhideWhenUsed="1"/>
     <w:lsdException w:name="Table Grid" w:uiPriority="39"/>
+    <w:lsdException w:name="Table Theme" w:semiHidden="1" w:unhideWhenUsed="1"/>
     <w:lsdException w:name="Placeholder Text" w:semiHidden="1"/>
     <w:lsdException w:name="No Spacing" w:uiPriority="1" w:qFormat="1"/>
     <w:lsdException w:name="Light Shading" w:uiPriority="60"/>
@@ -1055,7 +1156,6 @@
     <w:lsdException w:name="List Table 5 Dark Accent 6" w:uiPriority="50"/>
     <w:lsdException w:name="List Table 6 Colorful Accent 6" w:uiPriority="51"/>
     <w:lsdException w:name="List Table 7 Colorful Accent 6" w:uiPriority="52"/>
-    <w:lsdException w:name="Mention" w:semiHidden="1" w:unhideWhenUsed="1"/>
   </w:latentStyles>
   <w:style w:type="paragraph" w:default="1" w:styleId="Normal">
     <w:name w:val="Normal"/>

</xml_diff>